<commit_message>
pasando a word zenhub sin formato
</commit_message>
<xml_diff>
--- a/Tesis0.0.2.docx
+++ b/Tesis0.0.2.docx
@@ -5543,8 +5543,1229 @@
           <w:sz w:val="24"/>
         </w:rPr>
       </w:pPr>
+      <w:proofErr w:type="spellStart"/>
+      <w:r>
+        <w:rPr>
+          <w:rFonts w:ascii="Times New Roman" w:eastAsia="Times New Roman" w:hAnsi="Times New Roman"/>
+          <w:b/>
+          <w:sz w:val="24"/>
+        </w:rPr>
+        <w:t>Projecto</w:t>
+      </w:r>
+      <w:proofErr w:type="spellEnd"/>
+      <w:r>
+        <w:rPr>
+          <w:rFonts w:ascii="Times New Roman" w:eastAsia="Times New Roman" w:hAnsi="Times New Roman"/>
+          <w:b/>
+          <w:sz w:val="24"/>
+        </w:rPr>
+        <w:t xml:space="preserve"> </w:t>
+      </w:r>
+      <w:proofErr w:type="spellStart"/>
+      <w:r>
+        <w:rPr>
+          <w:rFonts w:ascii="Times New Roman" w:eastAsia="Times New Roman" w:hAnsi="Times New Roman"/>
+          <w:b/>
+          <w:sz w:val="24"/>
+        </w:rPr>
+        <w:t>managemente</w:t>
+      </w:r>
+      <w:proofErr w:type="spellEnd"/>
+      <w:r>
+        <w:rPr>
+          <w:rFonts w:ascii="Times New Roman" w:eastAsia="Times New Roman" w:hAnsi="Times New Roman"/>
+          <w:b/>
+          <w:sz w:val="24"/>
+        </w:rPr>
+        <w:t xml:space="preserve"> </w:t>
+      </w:r>
+      <w:proofErr w:type="spellStart"/>
+      <w:r>
+        <w:rPr>
+          <w:rFonts w:ascii="Times New Roman" w:eastAsia="Times New Roman" w:hAnsi="Times New Roman"/>
+          <w:b/>
+          <w:sz w:val="24"/>
+        </w:rPr>
+        <w:t>mas</w:t>
+      </w:r>
+      <w:proofErr w:type="spellEnd"/>
+      <w:r>
+        <w:rPr>
+          <w:rFonts w:ascii="Times New Roman" w:eastAsia="Times New Roman" w:hAnsi="Times New Roman"/>
+          <w:b/>
+          <w:sz w:val="24"/>
+        </w:rPr>
+        <w:t xml:space="preserve"> completo y de manera nativa desde </w:t>
+      </w:r>
+      <w:proofErr w:type="spellStart"/>
+      <w:r>
+        <w:rPr>
+          <w:rFonts w:ascii="Times New Roman" w:eastAsia="Times New Roman" w:hAnsi="Times New Roman"/>
+          <w:b/>
+          <w:sz w:val="24"/>
+        </w:rPr>
+        <w:t>github</w:t>
+      </w:r>
+      <w:proofErr w:type="spellEnd"/>
+      <w:r>
+        <w:rPr>
+          <w:rFonts w:ascii="Times New Roman" w:eastAsia="Times New Roman" w:hAnsi="Times New Roman"/>
+          <w:b/>
+          <w:sz w:val="24"/>
+        </w:rPr>
+        <w:t xml:space="preserve"> y </w:t>
+      </w:r>
+      <w:proofErr w:type="spellStart"/>
+      <w:r>
+        <w:rPr>
+          <w:rFonts w:ascii="Times New Roman" w:eastAsia="Times New Roman" w:hAnsi="Times New Roman"/>
+          <w:b/>
+          <w:sz w:val="24"/>
+        </w:rPr>
+        <w:t>proyecot</w:t>
+      </w:r>
+      <w:proofErr w:type="spellEnd"/>
+      <w:r>
+        <w:rPr>
+          <w:rFonts w:ascii="Times New Roman" w:eastAsia="Times New Roman" w:hAnsi="Times New Roman"/>
+          <w:b/>
+          <w:sz w:val="24"/>
+        </w:rPr>
+        <w:t xml:space="preserve"> tipo </w:t>
+      </w:r>
+      <w:proofErr w:type="spellStart"/>
+      <w:r>
+        <w:rPr>
+          <w:rFonts w:ascii="Times New Roman" w:eastAsia="Times New Roman" w:hAnsi="Times New Roman"/>
+          <w:b/>
+          <w:sz w:val="24"/>
+        </w:rPr>
+        <w:t>scrum</w:t>
+      </w:r>
+      <w:proofErr w:type="spellEnd"/>
+    </w:p>
+    <w:p>
+      <w:pPr>
+        <w:pStyle w:val="Prrafodelista"/>
+        <w:spacing w:line="0" w:lineRule="atLeast"/>
+        <w:ind w:left="1211"/>
+        <w:rPr>
+          <w:rFonts w:ascii="Times New Roman" w:eastAsia="Times New Roman" w:hAnsi="Times New Roman"/>
+          <w:b/>
+          <w:sz w:val="24"/>
+        </w:rPr>
+      </w:pPr>
+    </w:p>
+    <w:p>
+      <w:pPr>
+        <w:pStyle w:val="Prrafodelista"/>
+        <w:spacing w:line="0" w:lineRule="atLeast"/>
+        <w:ind w:left="1211"/>
+        <w:rPr>
+          <w:rFonts w:ascii="Times New Roman" w:eastAsia="Times New Roman" w:hAnsi="Times New Roman"/>
+          <w:b/>
+          <w:sz w:val="24"/>
+        </w:rPr>
+      </w:pPr>
+      <w:r>
+        <w:rPr>
+          <w:rFonts w:ascii="Times New Roman" w:eastAsia="Times New Roman" w:hAnsi="Times New Roman"/>
+          <w:b/>
+          <w:sz w:val="24"/>
+        </w:rPr>
+        <w:tab/>
+      </w:r>
+      <w:proofErr w:type="spellStart"/>
+      <w:r>
+        <w:rPr>
+          <w:rFonts w:ascii="Times New Roman" w:eastAsia="Times New Roman" w:hAnsi="Times New Roman"/>
+          <w:b/>
+          <w:sz w:val="24"/>
+        </w:rPr>
+        <w:t>Issues</w:t>
+      </w:r>
+      <w:proofErr w:type="spellEnd"/>
+    </w:p>
+    <w:p>
+      <w:pPr>
+        <w:pStyle w:val="Prrafodelista"/>
+        <w:spacing w:line="0" w:lineRule="atLeast"/>
+        <w:ind w:left="1211"/>
+        <w:rPr>
+          <w:rFonts w:ascii="Times New Roman" w:eastAsia="Times New Roman" w:hAnsi="Times New Roman"/>
+          <w:b/>
+          <w:sz w:val="24"/>
+        </w:rPr>
+      </w:pPr>
+      <w:r>
+        <w:rPr>
+          <w:rFonts w:ascii="Times New Roman" w:eastAsia="Times New Roman" w:hAnsi="Times New Roman"/>
+          <w:b/>
+          <w:sz w:val="24"/>
+        </w:rPr>
+        <w:tab/>
+      </w:r>
+      <w:r>
+        <w:rPr>
+          <w:rFonts w:ascii="Times New Roman" w:eastAsia="Times New Roman" w:hAnsi="Times New Roman"/>
+          <w:b/>
+          <w:sz w:val="24"/>
+        </w:rPr>
+        <w:tab/>
+        <w:t xml:space="preserve">Todos los </w:t>
+      </w:r>
+      <w:proofErr w:type="spellStart"/>
+      <w:r>
+        <w:rPr>
+          <w:rFonts w:ascii="Times New Roman" w:eastAsia="Times New Roman" w:hAnsi="Times New Roman"/>
+          <w:b/>
+          <w:sz w:val="24"/>
+        </w:rPr>
+        <w:t>probelams</w:t>
+      </w:r>
+      <w:proofErr w:type="spellEnd"/>
+      <w:r>
+        <w:rPr>
+          <w:rFonts w:ascii="Times New Roman" w:eastAsia="Times New Roman" w:hAnsi="Times New Roman"/>
+          <w:b/>
+          <w:sz w:val="24"/>
+        </w:rPr>
+        <w:t xml:space="preserve"> que la </w:t>
+      </w:r>
+      <w:proofErr w:type="spellStart"/>
+      <w:r>
+        <w:rPr>
+          <w:rFonts w:ascii="Times New Roman" w:eastAsia="Times New Roman" w:hAnsi="Times New Roman"/>
+          <w:b/>
+          <w:sz w:val="24"/>
+        </w:rPr>
+        <w:t>app</w:t>
+      </w:r>
+      <w:proofErr w:type="spellEnd"/>
+      <w:r>
+        <w:rPr>
+          <w:rFonts w:ascii="Times New Roman" w:eastAsia="Times New Roman" w:hAnsi="Times New Roman"/>
+          <w:b/>
+          <w:sz w:val="24"/>
+        </w:rPr>
+        <w:t xml:space="preserve"> debe trabajar</w:t>
+      </w:r>
+    </w:p>
+    <w:p>
+      <w:pPr>
+        <w:pStyle w:val="Prrafodelista"/>
+        <w:spacing w:line="0" w:lineRule="atLeast"/>
+        <w:ind w:left="1211"/>
+        <w:rPr>
+          <w:rFonts w:ascii="Times New Roman" w:eastAsia="Times New Roman" w:hAnsi="Times New Roman"/>
+          <w:b/>
+          <w:sz w:val="24"/>
+        </w:rPr>
+      </w:pPr>
+      <w:r>
+        <w:rPr>
+          <w:rFonts w:ascii="Times New Roman" w:eastAsia="Times New Roman" w:hAnsi="Times New Roman"/>
+          <w:b/>
+          <w:sz w:val="24"/>
+        </w:rPr>
+        <w:tab/>
+      </w:r>
+      <w:proofErr w:type="spellStart"/>
+      <w:proofErr w:type="gramStart"/>
+      <w:r>
+        <w:rPr>
+          <w:rFonts w:ascii="Times New Roman" w:eastAsia="Times New Roman" w:hAnsi="Times New Roman"/>
+          <w:b/>
+          <w:sz w:val="24"/>
+        </w:rPr>
+        <w:t>icebox</w:t>
+      </w:r>
+      <w:proofErr w:type="spellEnd"/>
+      <w:proofErr w:type="gramEnd"/>
+    </w:p>
+    <w:p>
+      <w:pPr>
+        <w:pStyle w:val="Prrafodelista"/>
+        <w:spacing w:line="0" w:lineRule="atLeast"/>
+        <w:ind w:left="1211"/>
+        <w:rPr>
+          <w:rFonts w:ascii="Times New Roman" w:eastAsia="Times New Roman" w:hAnsi="Times New Roman"/>
+          <w:b/>
+          <w:sz w:val="24"/>
+        </w:rPr>
+      </w:pPr>
+      <w:r>
+        <w:rPr>
+          <w:rFonts w:ascii="Times New Roman" w:eastAsia="Times New Roman" w:hAnsi="Times New Roman"/>
+          <w:b/>
+          <w:sz w:val="24"/>
+        </w:rPr>
+        <w:tab/>
+      </w:r>
+      <w:r>
+        <w:rPr>
+          <w:rFonts w:ascii="Times New Roman" w:eastAsia="Times New Roman" w:hAnsi="Times New Roman"/>
+          <w:b/>
+          <w:sz w:val="24"/>
+        </w:rPr>
+        <w:tab/>
+      </w:r>
+      <w:proofErr w:type="gramStart"/>
+      <w:r>
+        <w:rPr>
+          <w:rFonts w:ascii="Times New Roman" w:eastAsia="Times New Roman" w:hAnsi="Times New Roman"/>
+          <w:b/>
+          <w:sz w:val="24"/>
+        </w:rPr>
+        <w:t>todas</w:t>
+      </w:r>
+      <w:proofErr w:type="gramEnd"/>
+      <w:r>
+        <w:rPr>
+          <w:rFonts w:ascii="Times New Roman" w:eastAsia="Times New Roman" w:hAnsi="Times New Roman"/>
+          <w:b/>
+          <w:sz w:val="24"/>
+        </w:rPr>
+        <w:t xml:space="preserve"> las ideas que se pueden ir ejecutando </w:t>
+      </w:r>
+    </w:p>
+    <w:p>
+      <w:pPr>
+        <w:pStyle w:val="Prrafodelista"/>
+        <w:spacing w:line="0" w:lineRule="atLeast"/>
+        <w:ind w:left="1211"/>
+        <w:rPr>
+          <w:rFonts w:ascii="Times New Roman" w:eastAsia="Times New Roman" w:hAnsi="Times New Roman"/>
+          <w:b/>
+          <w:sz w:val="24"/>
+        </w:rPr>
+      </w:pPr>
+      <w:r>
+        <w:rPr>
+          <w:rFonts w:ascii="Times New Roman" w:eastAsia="Times New Roman" w:hAnsi="Times New Roman"/>
+          <w:b/>
+          <w:sz w:val="24"/>
+        </w:rPr>
+        <w:tab/>
+      </w:r>
+      <w:r>
+        <w:rPr>
+          <w:rFonts w:ascii="Times New Roman" w:eastAsia="Times New Roman" w:hAnsi="Times New Roman"/>
+          <w:b/>
+          <w:sz w:val="24"/>
+        </w:rPr>
+        <w:tab/>
+      </w:r>
+      <w:proofErr w:type="gramStart"/>
+      <w:r>
+        <w:rPr>
+          <w:rFonts w:ascii="Times New Roman" w:eastAsia="Times New Roman" w:hAnsi="Times New Roman"/>
+          <w:b/>
+          <w:sz w:val="24"/>
+        </w:rPr>
+        <w:t>no</w:t>
+      </w:r>
+      <w:proofErr w:type="gramEnd"/>
+      <w:r>
+        <w:rPr>
+          <w:rFonts w:ascii="Times New Roman" w:eastAsia="Times New Roman" w:hAnsi="Times New Roman"/>
+          <w:b/>
+          <w:sz w:val="24"/>
+        </w:rPr>
+        <w:t xml:space="preserve"> es prioridad</w:t>
+      </w:r>
+    </w:p>
+    <w:p>
+      <w:pPr>
+        <w:pStyle w:val="Prrafodelista"/>
+        <w:spacing w:line="0" w:lineRule="atLeast"/>
+        <w:ind w:left="1211"/>
+        <w:rPr>
+          <w:rFonts w:ascii="Times New Roman" w:eastAsia="Times New Roman" w:hAnsi="Times New Roman"/>
+          <w:b/>
+          <w:sz w:val="24"/>
+        </w:rPr>
+      </w:pPr>
+      <w:r>
+        <w:rPr>
+          <w:rFonts w:ascii="Times New Roman" w:eastAsia="Times New Roman" w:hAnsi="Times New Roman"/>
+          <w:b/>
+          <w:sz w:val="24"/>
+        </w:rPr>
+        <w:tab/>
+      </w:r>
+      <w:proofErr w:type="spellStart"/>
+      <w:proofErr w:type="gramStart"/>
+      <w:r>
+        <w:rPr>
+          <w:rFonts w:ascii="Times New Roman" w:eastAsia="Times New Roman" w:hAnsi="Times New Roman"/>
+          <w:b/>
+          <w:sz w:val="24"/>
+        </w:rPr>
+        <w:t>backlog</w:t>
+      </w:r>
+      <w:proofErr w:type="spellEnd"/>
+      <w:proofErr w:type="gramEnd"/>
+    </w:p>
+    <w:p>
+      <w:pPr>
+        <w:pStyle w:val="Prrafodelista"/>
+        <w:spacing w:line="0" w:lineRule="atLeast"/>
+        <w:ind w:left="1211"/>
+        <w:rPr>
+          <w:rFonts w:ascii="Times New Roman" w:eastAsia="Times New Roman" w:hAnsi="Times New Roman"/>
+          <w:b/>
+          <w:sz w:val="24"/>
+        </w:rPr>
+      </w:pPr>
+      <w:r>
+        <w:rPr>
+          <w:rFonts w:ascii="Times New Roman" w:eastAsia="Times New Roman" w:hAnsi="Times New Roman"/>
+          <w:b/>
+          <w:sz w:val="24"/>
+        </w:rPr>
+        <w:tab/>
+      </w:r>
+      <w:r>
+        <w:rPr>
+          <w:rFonts w:ascii="Times New Roman" w:eastAsia="Times New Roman" w:hAnsi="Times New Roman"/>
+          <w:b/>
+          <w:sz w:val="24"/>
+        </w:rPr>
+        <w:tab/>
+      </w:r>
+      <w:proofErr w:type="gramStart"/>
+      <w:r>
+        <w:rPr>
+          <w:rFonts w:ascii="Times New Roman" w:eastAsia="Times New Roman" w:hAnsi="Times New Roman"/>
+          <w:b/>
+          <w:sz w:val="24"/>
+        </w:rPr>
+        <w:t>es</w:t>
+      </w:r>
+      <w:proofErr w:type="gramEnd"/>
+      <w:r>
+        <w:rPr>
+          <w:rFonts w:ascii="Times New Roman" w:eastAsia="Times New Roman" w:hAnsi="Times New Roman"/>
+          <w:b/>
+          <w:sz w:val="24"/>
+        </w:rPr>
+        <w:t xml:space="preserve"> donde se va priorizando que es lo </w:t>
+      </w:r>
+      <w:proofErr w:type="spellStart"/>
+      <w:r>
+        <w:rPr>
+          <w:rFonts w:ascii="Times New Roman" w:eastAsia="Times New Roman" w:hAnsi="Times New Roman"/>
+          <w:b/>
+          <w:sz w:val="24"/>
+        </w:rPr>
+        <w:t>mas</w:t>
+      </w:r>
+      <w:proofErr w:type="spellEnd"/>
+      <w:r>
+        <w:rPr>
+          <w:rFonts w:ascii="Times New Roman" w:eastAsia="Times New Roman" w:hAnsi="Times New Roman"/>
+          <w:b/>
+          <w:sz w:val="24"/>
+        </w:rPr>
+        <w:t xml:space="preserve"> importante a desarrollar</w:t>
+      </w:r>
+    </w:p>
+    <w:p>
+      <w:pPr>
+        <w:pStyle w:val="Prrafodelista"/>
+        <w:spacing w:line="0" w:lineRule="atLeast"/>
+        <w:ind w:left="1211"/>
+        <w:rPr>
+          <w:rFonts w:ascii="Times New Roman" w:eastAsia="Times New Roman" w:hAnsi="Times New Roman"/>
+          <w:b/>
+          <w:sz w:val="24"/>
+        </w:rPr>
+      </w:pPr>
+      <w:r>
+        <w:rPr>
+          <w:rFonts w:ascii="Times New Roman" w:eastAsia="Times New Roman" w:hAnsi="Times New Roman"/>
+          <w:b/>
+          <w:sz w:val="24"/>
+        </w:rPr>
+        <w:tab/>
+      </w:r>
+      <w:r>
+        <w:rPr>
+          <w:rFonts w:ascii="Times New Roman" w:eastAsia="Times New Roman" w:hAnsi="Times New Roman"/>
+          <w:b/>
+          <w:sz w:val="24"/>
+        </w:rPr>
+        <w:tab/>
+      </w:r>
+      <w:proofErr w:type="gramStart"/>
+      <w:r>
+        <w:rPr>
+          <w:rFonts w:ascii="Times New Roman" w:eastAsia="Times New Roman" w:hAnsi="Times New Roman"/>
+          <w:b/>
+          <w:sz w:val="24"/>
+        </w:rPr>
+        <w:t>principales</w:t>
+      </w:r>
+      <w:proofErr w:type="gramEnd"/>
+      <w:r>
+        <w:rPr>
+          <w:rFonts w:ascii="Times New Roman" w:eastAsia="Times New Roman" w:hAnsi="Times New Roman"/>
+          <w:b/>
+          <w:sz w:val="24"/>
+        </w:rPr>
+        <w:t xml:space="preserve"> </w:t>
+      </w:r>
+      <w:proofErr w:type="spellStart"/>
+      <w:r>
+        <w:rPr>
+          <w:rFonts w:ascii="Times New Roman" w:eastAsia="Times New Roman" w:hAnsi="Times New Roman"/>
+          <w:b/>
+          <w:sz w:val="24"/>
+        </w:rPr>
+        <w:t>features</w:t>
+      </w:r>
+      <w:proofErr w:type="spellEnd"/>
+      <w:r>
+        <w:rPr>
+          <w:rFonts w:ascii="Times New Roman" w:eastAsia="Times New Roman" w:hAnsi="Times New Roman"/>
+          <w:b/>
+          <w:sz w:val="24"/>
+        </w:rPr>
+        <w:t xml:space="preserve"> y bugs</w:t>
+      </w:r>
+    </w:p>
+    <w:p>
+      <w:pPr>
+        <w:pStyle w:val="Prrafodelista"/>
+        <w:spacing w:line="0" w:lineRule="atLeast"/>
+        <w:ind w:left="1211"/>
+        <w:rPr>
+          <w:rFonts w:ascii="Times New Roman" w:eastAsia="Times New Roman" w:hAnsi="Times New Roman"/>
+          <w:b/>
+          <w:sz w:val="24"/>
+        </w:rPr>
+      </w:pPr>
+      <w:r>
+        <w:rPr>
+          <w:rFonts w:ascii="Times New Roman" w:eastAsia="Times New Roman" w:hAnsi="Times New Roman"/>
+          <w:b/>
+          <w:sz w:val="24"/>
+        </w:rPr>
+        <w:tab/>
+        <w:t xml:space="preserve">In </w:t>
+      </w:r>
+      <w:proofErr w:type="spellStart"/>
+      <w:r>
+        <w:rPr>
+          <w:rFonts w:ascii="Times New Roman" w:eastAsia="Times New Roman" w:hAnsi="Times New Roman"/>
+          <w:b/>
+          <w:sz w:val="24"/>
+        </w:rPr>
+        <w:t>progress</w:t>
+      </w:r>
+      <w:proofErr w:type="spellEnd"/>
+    </w:p>
+    <w:p>
+      <w:pPr>
+        <w:pStyle w:val="Prrafodelista"/>
+        <w:spacing w:line="0" w:lineRule="atLeast"/>
+        <w:ind w:left="1211"/>
+        <w:rPr>
+          <w:rFonts w:ascii="Times New Roman" w:eastAsia="Times New Roman" w:hAnsi="Times New Roman"/>
+          <w:b/>
+          <w:sz w:val="24"/>
+        </w:rPr>
+      </w:pPr>
+      <w:r>
+        <w:rPr>
+          <w:rFonts w:ascii="Times New Roman" w:eastAsia="Times New Roman" w:hAnsi="Times New Roman"/>
+          <w:b/>
+          <w:sz w:val="24"/>
+        </w:rPr>
+        <w:tab/>
+      </w:r>
+      <w:r>
+        <w:rPr>
+          <w:rFonts w:ascii="Times New Roman" w:eastAsia="Times New Roman" w:hAnsi="Times New Roman"/>
+          <w:b/>
+          <w:sz w:val="24"/>
+        </w:rPr>
+        <w:tab/>
+      </w:r>
+      <w:proofErr w:type="gramStart"/>
+      <w:r>
+        <w:rPr>
+          <w:rFonts w:ascii="Times New Roman" w:eastAsia="Times New Roman" w:hAnsi="Times New Roman"/>
+          <w:b/>
+          <w:sz w:val="24"/>
+        </w:rPr>
+        <w:t>cuando</w:t>
+      </w:r>
+      <w:proofErr w:type="gramEnd"/>
+      <w:r>
+        <w:rPr>
+          <w:rFonts w:ascii="Times New Roman" w:eastAsia="Times New Roman" w:hAnsi="Times New Roman"/>
+          <w:b/>
+          <w:sz w:val="24"/>
+        </w:rPr>
+        <w:t xml:space="preserve"> ya se empieza a trabajar en el </w:t>
+      </w:r>
+      <w:proofErr w:type="spellStart"/>
+      <w:r>
+        <w:rPr>
+          <w:rFonts w:ascii="Times New Roman" w:eastAsia="Times New Roman" w:hAnsi="Times New Roman"/>
+          <w:b/>
+          <w:sz w:val="24"/>
+        </w:rPr>
+        <w:t>feature</w:t>
+      </w:r>
+      <w:proofErr w:type="spellEnd"/>
+      <w:r>
+        <w:rPr>
+          <w:rFonts w:ascii="Times New Roman" w:eastAsia="Times New Roman" w:hAnsi="Times New Roman"/>
+          <w:b/>
+          <w:sz w:val="24"/>
+        </w:rPr>
+        <w:t xml:space="preserve"> o en el bug</w:t>
+      </w:r>
+    </w:p>
+    <w:p>
+      <w:pPr>
+        <w:pStyle w:val="Prrafodelista"/>
+        <w:spacing w:line="0" w:lineRule="atLeast"/>
+        <w:ind w:left="1211"/>
+        <w:rPr>
+          <w:rFonts w:ascii="Times New Roman" w:eastAsia="Times New Roman" w:hAnsi="Times New Roman"/>
+          <w:b/>
+          <w:sz w:val="24"/>
+        </w:rPr>
+      </w:pPr>
+      <w:r>
+        <w:rPr>
+          <w:rFonts w:ascii="Times New Roman" w:eastAsia="Times New Roman" w:hAnsi="Times New Roman"/>
+          <w:b/>
+          <w:sz w:val="24"/>
+        </w:rPr>
+        <w:tab/>
+      </w:r>
+      <w:proofErr w:type="spellStart"/>
+      <w:r>
+        <w:rPr>
+          <w:rFonts w:ascii="Times New Roman" w:eastAsia="Times New Roman" w:hAnsi="Times New Roman"/>
+          <w:b/>
+          <w:sz w:val="24"/>
+        </w:rPr>
+        <w:t>Review</w:t>
+      </w:r>
+      <w:proofErr w:type="spellEnd"/>
+      <w:r>
+        <w:rPr>
+          <w:rFonts w:ascii="Times New Roman" w:eastAsia="Times New Roman" w:hAnsi="Times New Roman"/>
+          <w:b/>
+          <w:sz w:val="24"/>
+        </w:rPr>
+        <w:t>/QA</w:t>
+      </w:r>
+    </w:p>
+    <w:p>
+      <w:pPr>
+        <w:pStyle w:val="Prrafodelista"/>
+        <w:spacing w:line="0" w:lineRule="atLeast"/>
+        <w:ind w:left="1211"/>
+        <w:rPr>
+          <w:rFonts w:ascii="Times New Roman" w:eastAsia="Times New Roman" w:hAnsi="Times New Roman"/>
+          <w:b/>
+          <w:sz w:val="24"/>
+        </w:rPr>
+      </w:pPr>
+      <w:r>
+        <w:rPr>
+          <w:rFonts w:ascii="Times New Roman" w:eastAsia="Times New Roman" w:hAnsi="Times New Roman"/>
+          <w:b/>
+          <w:sz w:val="24"/>
+        </w:rPr>
+        <w:tab/>
+      </w:r>
+      <w:r>
+        <w:rPr>
+          <w:rFonts w:ascii="Times New Roman" w:eastAsia="Times New Roman" w:hAnsi="Times New Roman"/>
+          <w:b/>
+          <w:sz w:val="24"/>
+        </w:rPr>
+        <w:tab/>
+      </w:r>
+      <w:proofErr w:type="gramStart"/>
+      <w:r>
+        <w:rPr>
+          <w:rFonts w:ascii="Times New Roman" w:eastAsia="Times New Roman" w:hAnsi="Times New Roman"/>
+          <w:b/>
+          <w:sz w:val="24"/>
+        </w:rPr>
+        <w:t>se</w:t>
+      </w:r>
+      <w:proofErr w:type="gramEnd"/>
+      <w:r>
+        <w:rPr>
+          <w:rFonts w:ascii="Times New Roman" w:eastAsia="Times New Roman" w:hAnsi="Times New Roman"/>
+          <w:b/>
+          <w:sz w:val="24"/>
+        </w:rPr>
+        <w:t xml:space="preserve"> revisa para hacer una </w:t>
+      </w:r>
+      <w:proofErr w:type="spellStart"/>
+      <w:r>
+        <w:rPr>
+          <w:rFonts w:ascii="Times New Roman" w:eastAsia="Times New Roman" w:hAnsi="Times New Roman"/>
+          <w:b/>
+          <w:sz w:val="24"/>
+        </w:rPr>
+        <w:t>funcion</w:t>
+      </w:r>
+      <w:proofErr w:type="spellEnd"/>
+      <w:r>
+        <w:rPr>
+          <w:rFonts w:ascii="Times New Roman" w:eastAsia="Times New Roman" w:hAnsi="Times New Roman"/>
+          <w:b/>
+          <w:sz w:val="24"/>
+        </w:rPr>
+        <w:t xml:space="preserve"> a master rama</w:t>
+      </w:r>
+    </w:p>
+    <w:p>
+      <w:pPr>
+        <w:pStyle w:val="Prrafodelista"/>
+        <w:spacing w:line="0" w:lineRule="atLeast"/>
+        <w:ind w:left="1211"/>
+        <w:rPr>
+          <w:rFonts w:ascii="Times New Roman" w:eastAsia="Times New Roman" w:hAnsi="Times New Roman"/>
+          <w:b/>
+          <w:sz w:val="24"/>
+        </w:rPr>
+      </w:pPr>
+      <w:r>
+        <w:rPr>
+          <w:rFonts w:ascii="Times New Roman" w:eastAsia="Times New Roman" w:hAnsi="Times New Roman"/>
+          <w:b/>
+          <w:sz w:val="24"/>
+        </w:rPr>
+        <w:tab/>
+        <w:t>Done</w:t>
+      </w:r>
       <w:bookmarkStart w:id="0" w:name="_GoBack"/>
       <w:bookmarkEnd w:id="0"/>
+    </w:p>
+    <w:p>
+      <w:pPr>
+        <w:pStyle w:val="Prrafodelista"/>
+        <w:spacing w:line="0" w:lineRule="atLeast"/>
+        <w:ind w:left="1211"/>
+        <w:rPr>
+          <w:rFonts w:ascii="Times New Roman" w:eastAsia="Times New Roman" w:hAnsi="Times New Roman"/>
+          <w:b/>
+          <w:sz w:val="24"/>
+        </w:rPr>
+      </w:pPr>
+      <w:r>
+        <w:rPr>
+          <w:rFonts w:ascii="Times New Roman" w:eastAsia="Times New Roman" w:hAnsi="Times New Roman"/>
+          <w:b/>
+          <w:sz w:val="24"/>
+        </w:rPr>
+        <w:tab/>
+      </w:r>
+      <w:r>
+        <w:rPr>
+          <w:rFonts w:ascii="Times New Roman" w:eastAsia="Times New Roman" w:hAnsi="Times New Roman"/>
+          <w:b/>
+          <w:sz w:val="24"/>
+        </w:rPr>
+        <w:tab/>
+      </w:r>
+      <w:proofErr w:type="gramStart"/>
+      <w:r>
+        <w:rPr>
+          <w:rFonts w:ascii="Times New Roman" w:eastAsia="Times New Roman" w:hAnsi="Times New Roman"/>
+          <w:b/>
+          <w:sz w:val="24"/>
+        </w:rPr>
+        <w:t>cuando</w:t>
+      </w:r>
+      <w:proofErr w:type="gramEnd"/>
+      <w:r>
+        <w:rPr>
+          <w:rFonts w:ascii="Times New Roman" w:eastAsia="Times New Roman" w:hAnsi="Times New Roman"/>
+          <w:b/>
+          <w:sz w:val="24"/>
+        </w:rPr>
+        <w:t xml:space="preserve"> es aprobado y fusionado con la rama master</w:t>
+      </w:r>
+    </w:p>
+    <w:p>
+      <w:pPr>
+        <w:pStyle w:val="Prrafodelista"/>
+        <w:spacing w:line="0" w:lineRule="atLeast"/>
+        <w:ind w:left="1211"/>
+        <w:rPr>
+          <w:rFonts w:ascii="Times New Roman" w:eastAsia="Times New Roman" w:hAnsi="Times New Roman"/>
+          <w:b/>
+          <w:sz w:val="24"/>
+        </w:rPr>
+      </w:pPr>
+      <w:r>
+        <w:rPr>
+          <w:rFonts w:ascii="Times New Roman" w:eastAsia="Times New Roman" w:hAnsi="Times New Roman"/>
+          <w:b/>
+          <w:sz w:val="24"/>
+        </w:rPr>
+        <w:tab/>
+      </w:r>
+      <w:proofErr w:type="spellStart"/>
+      <w:r>
+        <w:rPr>
+          <w:rFonts w:ascii="Times New Roman" w:eastAsia="Times New Roman" w:hAnsi="Times New Roman"/>
+          <w:b/>
+          <w:sz w:val="24"/>
+        </w:rPr>
+        <w:t>Close</w:t>
+      </w:r>
+      <w:proofErr w:type="spellEnd"/>
+      <w:r>
+        <w:rPr>
+          <w:rFonts w:ascii="Times New Roman" w:eastAsia="Times New Roman" w:hAnsi="Times New Roman"/>
+          <w:b/>
+          <w:sz w:val="24"/>
+        </w:rPr>
+        <w:t xml:space="preserve"> </w:t>
+      </w:r>
+    </w:p>
+    <w:p>
+      <w:pPr>
+        <w:pStyle w:val="Prrafodelista"/>
+        <w:spacing w:line="0" w:lineRule="atLeast"/>
+        <w:ind w:left="1211"/>
+        <w:rPr>
+          <w:rFonts w:ascii="Times New Roman" w:eastAsia="Times New Roman" w:hAnsi="Times New Roman"/>
+          <w:b/>
+          <w:sz w:val="24"/>
+        </w:rPr>
+      </w:pPr>
+      <w:r>
+        <w:rPr>
+          <w:rFonts w:ascii="Times New Roman" w:eastAsia="Times New Roman" w:hAnsi="Times New Roman"/>
+          <w:b/>
+          <w:sz w:val="24"/>
+        </w:rPr>
+        <w:tab/>
+      </w:r>
+      <w:r>
+        <w:rPr>
+          <w:rFonts w:ascii="Times New Roman" w:eastAsia="Times New Roman" w:hAnsi="Times New Roman"/>
+          <w:b/>
+          <w:sz w:val="24"/>
+        </w:rPr>
+        <w:tab/>
+      </w:r>
+      <w:proofErr w:type="gramStart"/>
+      <w:r>
+        <w:rPr>
+          <w:rFonts w:ascii="Times New Roman" w:eastAsia="Times New Roman" w:hAnsi="Times New Roman"/>
+          <w:b/>
+          <w:sz w:val="24"/>
+        </w:rPr>
+        <w:t>cerrado</w:t>
+      </w:r>
+      <w:proofErr w:type="gramEnd"/>
+      <w:r>
+        <w:rPr>
+          <w:rFonts w:ascii="Times New Roman" w:eastAsia="Times New Roman" w:hAnsi="Times New Roman"/>
+          <w:b/>
+          <w:sz w:val="24"/>
+        </w:rPr>
+        <w:t xml:space="preserve"> y solucionado</w:t>
+      </w:r>
+    </w:p>
+    <w:p>
+      <w:pPr>
+        <w:pStyle w:val="Prrafodelista"/>
+        <w:spacing w:line="0" w:lineRule="atLeast"/>
+        <w:ind w:left="1211"/>
+        <w:rPr>
+          <w:rFonts w:ascii="Times New Roman" w:eastAsia="Times New Roman" w:hAnsi="Times New Roman"/>
+          <w:b/>
+          <w:sz w:val="24"/>
+        </w:rPr>
+      </w:pPr>
+    </w:p>
+    <w:p>
+      <w:pPr>
+        <w:pStyle w:val="Prrafodelista"/>
+        <w:spacing w:line="0" w:lineRule="atLeast"/>
+        <w:ind w:left="1211"/>
+        <w:rPr>
+          <w:rFonts w:ascii="Times New Roman" w:eastAsia="Times New Roman" w:hAnsi="Times New Roman"/>
+          <w:b/>
+          <w:sz w:val="24"/>
+        </w:rPr>
+      </w:pPr>
+      <w:r>
+        <w:rPr>
+          <w:rFonts w:ascii="Times New Roman" w:eastAsia="Times New Roman" w:hAnsi="Times New Roman"/>
+          <w:b/>
+          <w:sz w:val="24"/>
+        </w:rPr>
+        <w:tab/>
+      </w:r>
+      <w:r>
+        <w:rPr>
+          <w:rFonts w:ascii="Times New Roman" w:eastAsia="Times New Roman" w:hAnsi="Times New Roman"/>
+          <w:b/>
+          <w:sz w:val="24"/>
+        </w:rPr>
+        <w:tab/>
+      </w:r>
+      <w:proofErr w:type="gramStart"/>
+      <w:r>
+        <w:rPr>
+          <w:rFonts w:ascii="Times New Roman" w:eastAsia="Times New Roman" w:hAnsi="Times New Roman"/>
+          <w:b/>
+          <w:sz w:val="24"/>
+        </w:rPr>
+        <w:t>nota</w:t>
+      </w:r>
+      <w:proofErr w:type="gramEnd"/>
+    </w:p>
+    <w:p>
+      <w:pPr>
+        <w:pStyle w:val="Prrafodelista"/>
+        <w:spacing w:line="0" w:lineRule="atLeast"/>
+        <w:ind w:left="1211"/>
+        <w:rPr>
+          <w:rFonts w:ascii="Times New Roman" w:eastAsia="Times New Roman" w:hAnsi="Times New Roman"/>
+          <w:b/>
+          <w:sz w:val="24"/>
+        </w:rPr>
+      </w:pPr>
+      <w:r>
+        <w:rPr>
+          <w:rFonts w:ascii="Times New Roman" w:eastAsia="Times New Roman" w:hAnsi="Times New Roman"/>
+          <w:b/>
+          <w:sz w:val="24"/>
+        </w:rPr>
+        <w:tab/>
+      </w:r>
+      <w:r>
+        <w:rPr>
+          <w:rFonts w:ascii="Times New Roman" w:eastAsia="Times New Roman" w:hAnsi="Times New Roman"/>
+          <w:b/>
+          <w:sz w:val="24"/>
+        </w:rPr>
+        <w:tab/>
+      </w:r>
+      <w:r>
+        <w:rPr>
+          <w:rFonts w:ascii="Times New Roman" w:eastAsia="Times New Roman" w:hAnsi="Times New Roman"/>
+          <w:b/>
+          <w:sz w:val="24"/>
+        </w:rPr>
+        <w:tab/>
+      </w:r>
+      <w:proofErr w:type="spellStart"/>
+      <w:proofErr w:type="gramStart"/>
+      <w:r>
+        <w:rPr>
+          <w:rFonts w:ascii="Times New Roman" w:eastAsia="Times New Roman" w:hAnsi="Times New Roman"/>
+          <w:b/>
+          <w:sz w:val="24"/>
+        </w:rPr>
+        <w:t>feature</w:t>
+      </w:r>
+      <w:proofErr w:type="spellEnd"/>
+      <w:proofErr w:type="gramEnd"/>
+      <w:r>
+        <w:rPr>
+          <w:rFonts w:ascii="Times New Roman" w:eastAsia="Times New Roman" w:hAnsi="Times New Roman"/>
+          <w:b/>
+          <w:sz w:val="24"/>
+        </w:rPr>
+        <w:t>: Nueva función o mejora</w:t>
+      </w:r>
+    </w:p>
+    <w:p>
+      <w:pPr>
+        <w:pStyle w:val="Prrafodelista"/>
+        <w:spacing w:line="0" w:lineRule="atLeast"/>
+        <w:ind w:left="1211"/>
+        <w:rPr>
+          <w:rFonts w:ascii="Times New Roman" w:eastAsia="Times New Roman" w:hAnsi="Times New Roman"/>
+          <w:b/>
+          <w:sz w:val="24"/>
+        </w:rPr>
+      </w:pPr>
+      <w:r>
+        <w:rPr>
+          <w:rFonts w:ascii="Times New Roman" w:eastAsia="Times New Roman" w:hAnsi="Times New Roman"/>
+          <w:b/>
+          <w:sz w:val="24"/>
+        </w:rPr>
+        <w:tab/>
+      </w:r>
+      <w:r>
+        <w:rPr>
+          <w:rFonts w:ascii="Times New Roman" w:eastAsia="Times New Roman" w:hAnsi="Times New Roman"/>
+          <w:b/>
+          <w:sz w:val="24"/>
+        </w:rPr>
+        <w:tab/>
+      </w:r>
+      <w:r>
+        <w:rPr>
+          <w:rFonts w:ascii="Times New Roman" w:eastAsia="Times New Roman" w:hAnsi="Times New Roman"/>
+          <w:b/>
+          <w:sz w:val="24"/>
+        </w:rPr>
+        <w:tab/>
+      </w:r>
+      <w:proofErr w:type="spellStart"/>
+      <w:proofErr w:type="gramStart"/>
+      <w:r>
+        <w:rPr>
+          <w:rFonts w:ascii="Times New Roman" w:eastAsia="Times New Roman" w:hAnsi="Times New Roman"/>
+          <w:b/>
+          <w:sz w:val="24"/>
+        </w:rPr>
+        <w:t>bugfix</w:t>
+      </w:r>
+      <w:proofErr w:type="spellEnd"/>
+      <w:proofErr w:type="gramEnd"/>
+      <w:r>
+        <w:rPr>
+          <w:rFonts w:ascii="Times New Roman" w:eastAsia="Times New Roman" w:hAnsi="Times New Roman"/>
+          <w:b/>
+          <w:sz w:val="24"/>
+        </w:rPr>
+        <w:t>: bug de baja prioridad</w:t>
+      </w:r>
+    </w:p>
+    <w:p>
+      <w:pPr>
+        <w:pStyle w:val="Prrafodelista"/>
+        <w:spacing w:line="0" w:lineRule="atLeast"/>
+        <w:ind w:left="1211"/>
+        <w:rPr>
+          <w:rFonts w:ascii="Times New Roman" w:eastAsia="Times New Roman" w:hAnsi="Times New Roman"/>
+          <w:b/>
+          <w:sz w:val="24"/>
+        </w:rPr>
+      </w:pPr>
+      <w:r>
+        <w:rPr>
+          <w:rFonts w:ascii="Times New Roman" w:eastAsia="Times New Roman" w:hAnsi="Times New Roman"/>
+          <w:b/>
+          <w:sz w:val="24"/>
+        </w:rPr>
+        <w:tab/>
+      </w:r>
+      <w:r>
+        <w:rPr>
+          <w:rFonts w:ascii="Times New Roman" w:eastAsia="Times New Roman" w:hAnsi="Times New Roman"/>
+          <w:b/>
+          <w:sz w:val="24"/>
+        </w:rPr>
+        <w:tab/>
+      </w:r>
+      <w:r>
+        <w:rPr>
+          <w:rFonts w:ascii="Times New Roman" w:eastAsia="Times New Roman" w:hAnsi="Times New Roman"/>
+          <w:b/>
+          <w:sz w:val="24"/>
+        </w:rPr>
+        <w:tab/>
+      </w:r>
+      <w:proofErr w:type="spellStart"/>
+      <w:proofErr w:type="gramStart"/>
+      <w:r>
+        <w:rPr>
+          <w:rFonts w:ascii="Times New Roman" w:eastAsia="Times New Roman" w:hAnsi="Times New Roman"/>
+          <w:b/>
+          <w:sz w:val="24"/>
+        </w:rPr>
+        <w:t>hotfix</w:t>
+      </w:r>
+      <w:proofErr w:type="spellEnd"/>
+      <w:proofErr w:type="gramEnd"/>
+      <w:r>
+        <w:rPr>
+          <w:rFonts w:ascii="Times New Roman" w:eastAsia="Times New Roman" w:hAnsi="Times New Roman"/>
+          <w:b/>
+          <w:sz w:val="24"/>
+        </w:rPr>
+        <w:t>: bug de alta prioridad</w:t>
+      </w:r>
+    </w:p>
+    <w:p>
+      <w:pPr>
+        <w:pStyle w:val="Prrafodelista"/>
+        <w:spacing w:line="0" w:lineRule="atLeast"/>
+        <w:ind w:left="1211"/>
+        <w:rPr>
+          <w:rFonts w:ascii="Times New Roman" w:eastAsia="Times New Roman" w:hAnsi="Times New Roman"/>
+          <w:b/>
+          <w:sz w:val="24"/>
+        </w:rPr>
+      </w:pPr>
+      <w:proofErr w:type="spellStart"/>
+      <w:r>
+        <w:rPr>
+          <w:rFonts w:ascii="Times New Roman" w:eastAsia="Times New Roman" w:hAnsi="Times New Roman"/>
+          <w:b/>
+          <w:sz w:val="24"/>
+        </w:rPr>
+        <w:t>Millestones</w:t>
+      </w:r>
+      <w:proofErr w:type="spellEnd"/>
+      <w:r>
+        <w:rPr>
+          <w:rFonts w:ascii="Times New Roman" w:eastAsia="Times New Roman" w:hAnsi="Times New Roman"/>
+          <w:b/>
+          <w:sz w:val="24"/>
+        </w:rPr>
+        <w:t xml:space="preserve"> </w:t>
+      </w:r>
+    </w:p>
+    <w:p>
+      <w:pPr>
+        <w:pStyle w:val="Prrafodelista"/>
+        <w:spacing w:line="0" w:lineRule="atLeast"/>
+        <w:ind w:left="1211"/>
+        <w:rPr>
+          <w:rFonts w:ascii="Times New Roman" w:eastAsia="Times New Roman" w:hAnsi="Times New Roman"/>
+          <w:b/>
+          <w:sz w:val="24"/>
+        </w:rPr>
+      </w:pPr>
+      <w:r>
+        <w:rPr>
+          <w:rFonts w:ascii="Times New Roman" w:eastAsia="Times New Roman" w:hAnsi="Times New Roman"/>
+          <w:b/>
+          <w:sz w:val="24"/>
+        </w:rPr>
+        <w:tab/>
+      </w:r>
+    </w:p>
+    <w:p>
+      <w:pPr>
+        <w:pStyle w:val="Prrafodelista"/>
+        <w:spacing w:line="0" w:lineRule="atLeast"/>
+        <w:ind w:left="1211"/>
+        <w:rPr>
+          <w:rFonts w:ascii="Times New Roman" w:eastAsia="Times New Roman" w:hAnsi="Times New Roman"/>
+          <w:b/>
+          <w:sz w:val="24"/>
+        </w:rPr>
+      </w:pPr>
+      <w:r>
+        <w:rPr>
+          <w:rFonts w:ascii="Times New Roman" w:eastAsia="Times New Roman" w:hAnsi="Times New Roman"/>
+          <w:b/>
+          <w:sz w:val="24"/>
+        </w:rPr>
+        <w:tab/>
+      </w:r>
+      <w:proofErr w:type="spellStart"/>
+      <w:proofErr w:type="gramStart"/>
+      <w:r>
+        <w:rPr>
+          <w:rFonts w:ascii="Times New Roman" w:eastAsia="Times New Roman" w:hAnsi="Times New Roman"/>
+          <w:b/>
+          <w:sz w:val="24"/>
+        </w:rPr>
+        <w:t>burndown</w:t>
+      </w:r>
+      <w:proofErr w:type="spellEnd"/>
+      <w:proofErr w:type="gramEnd"/>
+    </w:p>
+    <w:p>
+      <w:pPr>
+        <w:pStyle w:val="Prrafodelista"/>
+        <w:spacing w:line="0" w:lineRule="atLeast"/>
+        <w:ind w:left="1211"/>
+        <w:rPr>
+          <w:rFonts w:ascii="Times New Roman" w:eastAsia="Times New Roman" w:hAnsi="Times New Roman"/>
+          <w:b/>
+          <w:sz w:val="24"/>
+        </w:rPr>
+      </w:pPr>
+      <w:r>
+        <w:rPr>
+          <w:rFonts w:ascii="Times New Roman" w:eastAsia="Times New Roman" w:hAnsi="Times New Roman"/>
+          <w:b/>
+          <w:sz w:val="24"/>
+        </w:rPr>
+        <w:tab/>
+      </w:r>
+      <w:r>
+        <w:rPr>
+          <w:rFonts w:ascii="Times New Roman" w:eastAsia="Times New Roman" w:hAnsi="Times New Roman"/>
+          <w:b/>
+          <w:sz w:val="24"/>
+        </w:rPr>
+        <w:tab/>
+      </w:r>
+      <w:proofErr w:type="gramStart"/>
+      <w:r>
+        <w:rPr>
+          <w:rFonts w:ascii="Times New Roman" w:eastAsia="Times New Roman" w:hAnsi="Times New Roman"/>
+          <w:b/>
+          <w:sz w:val="24"/>
+        </w:rPr>
+        <w:t>como</w:t>
+      </w:r>
+      <w:proofErr w:type="gramEnd"/>
+      <w:r>
+        <w:rPr>
+          <w:rFonts w:ascii="Times New Roman" w:eastAsia="Times New Roman" w:hAnsi="Times New Roman"/>
+          <w:b/>
+          <w:sz w:val="24"/>
+        </w:rPr>
+        <w:t xml:space="preserve"> se va avanzando y si se va </w:t>
+      </w:r>
+      <w:proofErr w:type="spellStart"/>
+      <w:r>
+        <w:rPr>
+          <w:rFonts w:ascii="Times New Roman" w:eastAsia="Times New Roman" w:hAnsi="Times New Roman"/>
+          <w:b/>
+          <w:sz w:val="24"/>
+        </w:rPr>
+        <w:t>cumplientdo</w:t>
+      </w:r>
+      <w:proofErr w:type="spellEnd"/>
+      <w:r>
+        <w:rPr>
+          <w:rFonts w:ascii="Times New Roman" w:eastAsia="Times New Roman" w:hAnsi="Times New Roman"/>
+          <w:b/>
+          <w:sz w:val="24"/>
+        </w:rPr>
+        <w:t xml:space="preserve"> con los </w:t>
+      </w:r>
+      <w:proofErr w:type="spellStart"/>
+      <w:r>
+        <w:rPr>
+          <w:rFonts w:ascii="Times New Roman" w:eastAsia="Times New Roman" w:hAnsi="Times New Roman"/>
+          <w:b/>
+          <w:sz w:val="24"/>
+        </w:rPr>
+        <w:t>deadlines</w:t>
+      </w:r>
+      <w:proofErr w:type="spellEnd"/>
+      <w:r>
+        <w:rPr>
+          <w:rFonts w:ascii="Times New Roman" w:eastAsia="Times New Roman" w:hAnsi="Times New Roman"/>
+          <w:b/>
+          <w:sz w:val="24"/>
+        </w:rPr>
+        <w:t xml:space="preserve"> a nivel de proyecto</w:t>
+      </w:r>
     </w:p>
     <w:p>
       <w:pPr>
@@ -5692,6 +6913,7 @@
           <w:b/>
           <w:sz w:val="24"/>
         </w:rPr>
+        <w:lastRenderedPageBreak/>
         <w:t>GLOSARIO</w:t>
       </w:r>
     </w:p>
@@ -6174,7 +7396,6 @@
           <w:szCs w:val="30"/>
           <w:lang w:val="es-EC" w:eastAsia="es-EC"/>
         </w:rPr>
-        <w:lastRenderedPageBreak/>
         <w:t>Solutions</w:t>
       </w:r>
       <w:proofErr w:type="spellEnd"/>
@@ -6473,6 +7694,7 @@
           <w:szCs w:val="30"/>
           <w:lang w:val="es-EC" w:eastAsia="es-EC"/>
         </w:rPr>
+        <w:lastRenderedPageBreak/>
         <w:t>Stakeholder</w:t>
       </w:r>
       <w:proofErr w:type="spellEnd"/>
@@ -6899,7 +8121,6 @@
           <w:szCs w:val="30"/>
           <w:lang w:val="es-EC" w:eastAsia="es-EC"/>
         </w:rPr>
-        <w:lastRenderedPageBreak/>
         <w:t>Epic</w:t>
       </w:r>
       <w:proofErr w:type="spellEnd"/>
@@ -7157,6 +8378,7 @@
           <w:szCs w:val="30"/>
           <w:lang w:val="es-EC" w:eastAsia="es-EC"/>
         </w:rPr>
+        <w:lastRenderedPageBreak/>
         <w:t>Feature</w:t>
       </w:r>
       <w:proofErr w:type="spellEnd"/>
@@ -7343,7 +8565,7 @@
             <w:noProof/>
             <w:lang w:val="es-ES"/>
           </w:rPr>
-          <w:t>5</w:t>
+          <w:t>8</w:t>
         </w:r>
         <w:r>
           <w:fldChar w:fldCharType="end"/>

</xml_diff>